<commit_message>
Possibly status sheet final version
</commit_message>
<xml_diff>
--- a/RPG design document.docx
+++ b/RPG design document.docx
@@ -708,6 +708,21 @@
       <w:pPr>
         <w:pStyle w:val="ListParagraph"/>
         <w:numPr>
+          <w:ilvl w:val="2"/>
+          <w:numId w:val="3"/>
+        </w:numPr>
+        <w:rPr>
+          <w:color w:val="00B050"/>
+        </w:rPr>
+      </w:pPr>
+      <w:r>
+        <w:t>add sellable items(items gathered on the map and that will be used by quests or sold at the merchant)</w:t>
+      </w:r>
+    </w:p>
+    <w:p>
+      <w:pPr>
+        <w:pStyle w:val="ListParagraph"/>
+        <w:numPr>
           <w:ilvl w:val="1"/>
           <w:numId w:val="3"/>
         </w:numPr>
@@ -1106,6 +1121,56 @@
         </w:numPr>
       </w:pPr>
       <w:r>
+        <w:t>add elemental types</w:t>
+      </w:r>
+    </w:p>
+    <w:p>
+      <w:pPr>
+        <w:pStyle w:val="ListParagraph"/>
+        <w:numPr>
+          <w:ilvl w:val="1"/>
+          <w:numId w:val="3"/>
+        </w:numPr>
+      </w:pPr>
+      <w:r>
+        <w:t>each enemy will be strong and weak to certain elements</w:t>
+      </w:r>
+    </w:p>
+    <w:p>
+      <w:pPr>
+        <w:pStyle w:val="ListParagraph"/>
+        <w:numPr>
+          <w:ilvl w:val="1"/>
+          <w:numId w:val="3"/>
+        </w:numPr>
+      </w:pPr>
+      <w:r>
+        <w:t>each player will have an element (that will be used only by skills)</w:t>
+      </w:r>
+    </w:p>
+    <w:p>
+      <w:pPr>
+        <w:pStyle w:val="ListParagraph"/>
+        <w:numPr>
+          <w:ilvl w:val="1"/>
+          <w:numId w:val="3"/>
+        </w:numPr>
+      </w:pPr>
+      <w:r>
+        <w:t>elements: earth, wind, water, fire</w:t>
+      </w:r>
+      <w:bookmarkStart w:id="0" w:name="_GoBack"/>
+      <w:bookmarkEnd w:id="0"/>
+    </w:p>
+    <w:p>
+      <w:pPr>
+        <w:pStyle w:val="ListParagraph"/>
+        <w:numPr>
+          <w:ilvl w:val="0"/>
+          <w:numId w:val="3"/>
+        </w:numPr>
+      </w:pPr>
+      <w:r>
         <w:t>skill system</w:t>
       </w:r>
     </w:p>
@@ -1118,6 +1183,7 @@
         </w:numPr>
       </w:pPr>
       <w:r>
+        <w:lastRenderedPageBreak/>
         <w:t>add skills with attack multipliers</w:t>
       </w:r>
     </w:p>
@@ -1193,7 +1259,6 @@
         </w:numPr>
       </w:pPr>
       <w:r>
-        <w:lastRenderedPageBreak/>
         <w:t>add more/all enemies</w:t>
       </w:r>
     </w:p>
@@ -1640,6 +1705,7 @@
         <w:rPr>
           <w:color w:val="0070C0"/>
         </w:rPr>
+        <w:lastRenderedPageBreak/>
         <w:t>2 variations</w:t>
       </w:r>
     </w:p>
@@ -1775,7 +1841,6 @@
         <w:rPr>
           <w:color w:val="0070C0"/>
         </w:rPr>
-        <w:lastRenderedPageBreak/>
         <w:t>wyvern</w:t>
       </w:r>
     </w:p>
@@ -2227,6 +2292,7 @@
         </w:numPr>
       </w:pPr>
       <w:r>
+        <w:lastRenderedPageBreak/>
         <w:t>Elf – bow woma</w:t>
       </w:r>
       <w:r>
@@ -2281,7 +2347,6 @@
         </w:numPr>
       </w:pPr>
       <w:r>
-        <w:lastRenderedPageBreak/>
         <w:t>Beastgirl – brawler</w:t>
       </w:r>
     </w:p>
@@ -2632,6 +2697,7 @@
         <w:ind w:firstLine="720"/>
       </w:pPr>
       <w:r>
+        <w:lastRenderedPageBreak/>
         <w:t xml:space="preserve">It begins with the daily life of the warrior. He leaves home, speaking a short monologue, afterwards he is interrupted by the elf. They hold a short conversation and </w:t>
       </w:r>
       <w:r>
@@ -2643,7 +2709,6 @@
         <w:ind w:firstLine="720"/>
       </w:pPr>
       <w:r>
-        <w:lastRenderedPageBreak/>
         <w:t>As he is lost in thought the other 3 make fun of it.</w:t>
       </w:r>
     </w:p>
@@ -2672,12 +2737,7 @@
     <w:p>
       <w:r>
         <w:tab/>
-        <w:t>This game showcases the lives and the freedom</w:t>
-      </w:r>
-      <w:bookmarkStart w:id="0" w:name="_GoBack"/>
-      <w:bookmarkEnd w:id="0"/>
-      <w:r>
-        <w:t xml:space="preserve"> of the adventurers. </w:t>
+        <w:t xml:space="preserve">This game showcases the lives and the freedom of the adventurers. </w:t>
       </w:r>
     </w:p>
     <w:p>
@@ -2876,6 +2936,7 @@
         </w:numPr>
       </w:pPr>
       <w:r>
+        <w:lastRenderedPageBreak/>
         <w:t>a menu opens up and you select what to use, afterwards who to use it on</w:t>
       </w:r>
     </w:p>
@@ -2924,7 +2985,6 @@
         </w:numPr>
       </w:pPr>
       <w:r>
-        <w:lastRenderedPageBreak/>
         <w:t>You can travel on the map, you can hit enemies and gather/interact to some things on the map</w:t>
       </w:r>
     </w:p>
@@ -3287,6 +3347,7 @@
     </w:p>
     <w:p>
       <w:r>
+        <w:lastRenderedPageBreak/>
         <w:t>Arachne is sexy but not to much cause it is a game for all ages</w:t>
       </w:r>
     </w:p>
@@ -3300,7 +3361,6 @@
         <w:pStyle w:val="Heading1"/>
       </w:pPr>
       <w:r>
-        <w:lastRenderedPageBreak/>
         <w:t>Music and sounds</w:t>
       </w:r>
     </w:p>
@@ -4954,7 +5014,7 @@
 </file>
 
 <file path=customXml/itemProps1.xml><?xml version="1.0" encoding="utf-8"?>
-<ds:datastoreItem xmlns:ds="http://schemas.openxmlformats.org/officeDocument/2006/customXml" ds:itemID="{4E724DB1-B26A-4548-9480-A3BD03591823}">
+<ds:datastoreItem xmlns:ds="http://schemas.openxmlformats.org/officeDocument/2006/customXml" ds:itemID="{CA234B53-D20A-4010-AC8B-9B784AE2DCD2}">
   <ds:schemaRefs>
     <ds:schemaRef ds:uri="http://schemas.openxmlformats.org/officeDocument/2006/bibliography"/>
   </ds:schemaRefs>

</xml_diff>

<commit_message>
Status + enemy spawn
I added the status for everything from the excell sheet.

I also added a more custom way to spawn enemies:
-each spawn point holds the possible enemies to spawn, the number of enemies that encounter will have and wether or not that number is random
-I pass the data onto the data retainer when changing to combat scene
-and then activate the needed enemies

I'm about to calculate status based on level up so I made a backup in case something goes wrong.

PS: I was pretty demotivated these days, feeling lazy but thinking that I am not putting enough work into the project. I was so surprised when I opened github and saw that I changed 608 files in the last couple of days, this was such a good boost to my motivation. Thank you github desktop.
</commit_message>
<xml_diff>
--- a/RPG design document.docx
+++ b/RPG design document.docx
@@ -723,6 +723,36 @@
       <w:pPr>
         <w:pStyle w:val="ListParagraph"/>
         <w:numPr>
+          <w:ilvl w:val="2"/>
+          <w:numId w:val="3"/>
+        </w:numPr>
+        <w:rPr>
+          <w:color w:val="00B050"/>
+        </w:rPr>
+      </w:pPr>
+      <w:r>
+        <w:t>make the item slots menu scrollable by keyboard</w:t>
+      </w:r>
+    </w:p>
+    <w:p>
+      <w:pPr>
+        <w:pStyle w:val="ListParagraph"/>
+        <w:numPr>
+          <w:ilvl w:val="2"/>
+          <w:numId w:val="3"/>
+        </w:numPr>
+        <w:rPr>
+          <w:color w:val="00B050"/>
+        </w:rPr>
+      </w:pPr>
+      <w:r>
+        <w:t>make mp bar and add all functionality for it(potion use for it, should prompt an error message when mp is full)</w:t>
+      </w:r>
+    </w:p>
+    <w:p>
+      <w:pPr>
+        <w:pStyle w:val="ListParagraph"/>
+        <w:numPr>
           <w:ilvl w:val="1"/>
           <w:numId w:val="3"/>
         </w:numPr>
@@ -1026,11 +1056,77 @@
       <w:pPr>
         <w:pStyle w:val="ListParagraph"/>
         <w:numPr>
+          <w:ilvl w:val="1"/>
+          <w:numId w:val="3"/>
+        </w:numPr>
+        <w:rPr>
+          <w:color w:val="00B050"/>
+        </w:rPr>
+      </w:pPr>
+      <w:r>
+        <w:rPr>
+          <w:color w:val="00B050"/>
+        </w:rPr>
+        <w:t>add all types of equipment</w:t>
+      </w:r>
+    </w:p>
+    <w:p>
+      <w:pPr>
+        <w:pStyle w:val="ListParagraph"/>
+        <w:numPr>
           <w:ilvl w:val="0"/>
           <w:numId w:val="3"/>
         </w:numPr>
       </w:pPr>
       <w:r>
+        <w:t>add mana to status</w:t>
+      </w:r>
+    </w:p>
+    <w:p>
+      <w:pPr>
+        <w:pStyle w:val="ListParagraph"/>
+        <w:numPr>
+          <w:ilvl w:val="1"/>
+          <w:numId w:val="3"/>
+        </w:numPr>
+      </w:pPr>
+      <w:r>
+        <w:t>it recovers with time spend on map</w:t>
+      </w:r>
+    </w:p>
+    <w:p>
+      <w:pPr>
+        <w:pStyle w:val="ListParagraph"/>
+        <w:numPr>
+          <w:ilvl w:val="1"/>
+          <w:numId w:val="3"/>
+        </w:numPr>
+      </w:pPr>
+      <w:r>
+        <w:t>it recovers at the inn</w:t>
+      </w:r>
+    </w:p>
+    <w:p>
+      <w:pPr>
+        <w:pStyle w:val="ListParagraph"/>
+        <w:numPr>
+          <w:ilvl w:val="0"/>
+          <w:numId w:val="3"/>
+        </w:numPr>
+      </w:pPr>
+      <w:r>
+        <w:t>add all enemies and make all maps ( with placeholders of course)</w:t>
+      </w:r>
+    </w:p>
+    <w:p>
+      <w:pPr>
+        <w:pStyle w:val="ListParagraph"/>
+        <w:numPr>
+          <w:ilvl w:val="0"/>
+          <w:numId w:val="3"/>
+        </w:numPr>
+      </w:pPr>
+      <w:r>
         <w:t>leveling system</w:t>
       </w:r>
     </w:p>
@@ -1085,31 +1181,44 @@
         </w:numPr>
       </w:pPr>
       <w:r>
-        <w:t>add mana to status</w:t>
-      </w:r>
-    </w:p>
-    <w:p>
-      <w:pPr>
-        <w:pStyle w:val="ListParagraph"/>
-        <w:numPr>
-          <w:ilvl w:val="1"/>
-          <w:numId w:val="3"/>
-        </w:numPr>
-      </w:pPr>
-      <w:r>
-        <w:t>it recovers with time spend on map</w:t>
-      </w:r>
-    </w:p>
-    <w:p>
-      <w:pPr>
-        <w:pStyle w:val="ListParagraph"/>
-        <w:numPr>
-          <w:ilvl w:val="1"/>
-          <w:numId w:val="3"/>
-        </w:numPr>
-      </w:pPr>
-      <w:r>
-        <w:t>it recovers at the inn</w:t>
+        <w:lastRenderedPageBreak/>
+        <w:t>add elemental types</w:t>
+      </w:r>
+    </w:p>
+    <w:p>
+      <w:pPr>
+        <w:pStyle w:val="ListParagraph"/>
+        <w:numPr>
+          <w:ilvl w:val="1"/>
+          <w:numId w:val="3"/>
+        </w:numPr>
+      </w:pPr>
+      <w:r>
+        <w:t>each enemy will be strong and weak to certain elements</w:t>
+      </w:r>
+    </w:p>
+    <w:p>
+      <w:pPr>
+        <w:pStyle w:val="ListParagraph"/>
+        <w:numPr>
+          <w:ilvl w:val="1"/>
+          <w:numId w:val="3"/>
+        </w:numPr>
+      </w:pPr>
+      <w:r>
+        <w:t>each player will have an element (that will be used only by skills)</w:t>
+      </w:r>
+    </w:p>
+    <w:p>
+      <w:pPr>
+        <w:pStyle w:val="ListParagraph"/>
+        <w:numPr>
+          <w:ilvl w:val="1"/>
+          <w:numId w:val="3"/>
+        </w:numPr>
+      </w:pPr>
+      <w:r>
+        <w:t>elements: earth, wind, water, fire</w:t>
       </w:r>
     </w:p>
     <w:p>
@@ -1121,337 +1230,279 @@
         </w:numPr>
       </w:pPr>
       <w:r>
-        <w:t>add elemental types</w:t>
-      </w:r>
-    </w:p>
-    <w:p>
-      <w:pPr>
-        <w:pStyle w:val="ListParagraph"/>
-        <w:numPr>
-          <w:ilvl w:val="1"/>
-          <w:numId w:val="3"/>
-        </w:numPr>
-      </w:pPr>
-      <w:r>
-        <w:t>each enemy will be strong and weak to certain elements</w:t>
-      </w:r>
-    </w:p>
-    <w:p>
-      <w:pPr>
-        <w:pStyle w:val="ListParagraph"/>
-        <w:numPr>
-          <w:ilvl w:val="1"/>
-          <w:numId w:val="3"/>
-        </w:numPr>
-      </w:pPr>
-      <w:r>
-        <w:t>each player will have an element (that will be used only by skills)</w:t>
-      </w:r>
-    </w:p>
-    <w:p>
-      <w:pPr>
-        <w:pStyle w:val="ListParagraph"/>
-        <w:numPr>
-          <w:ilvl w:val="1"/>
-          <w:numId w:val="3"/>
-        </w:numPr>
-      </w:pPr>
-      <w:r>
-        <w:t>elements: earth, wind, water, fire</w:t>
+        <w:t>skill system</w:t>
+      </w:r>
+    </w:p>
+    <w:p>
+      <w:pPr>
+        <w:pStyle w:val="ListParagraph"/>
+        <w:numPr>
+          <w:ilvl w:val="1"/>
+          <w:numId w:val="3"/>
+        </w:numPr>
+      </w:pPr>
+      <w:r>
+        <w:t>add skills with attack multipliers</w:t>
+      </w:r>
+    </w:p>
+    <w:p>
+      <w:pPr>
+        <w:pStyle w:val="ListParagraph"/>
+        <w:numPr>
+          <w:ilvl w:val="1"/>
+          <w:numId w:val="3"/>
+        </w:numPr>
+      </w:pPr>
+      <w:r>
+        <w:t>add aoe skills</w:t>
+      </w:r>
+    </w:p>
+    <w:p>
+      <w:pPr>
+        <w:pStyle w:val="ListParagraph"/>
+        <w:numPr>
+          <w:ilvl w:val="1"/>
+          <w:numId w:val="3"/>
+        </w:numPr>
+      </w:pPr>
+      <w:r>
+        <w:t>make skills use</w:t>
+      </w:r>
+      <w:r>
+        <w:t xml:space="preserve"> mana</w:t>
+      </w:r>
+    </w:p>
+    <w:p>
+      <w:pPr>
+        <w:pStyle w:val="ListParagraph"/>
+        <w:numPr>
+          <w:ilvl w:val="1"/>
+          <w:numId w:val="3"/>
+        </w:numPr>
+      </w:pPr>
+      <w:r>
+        <w:t>make them level up with usage</w:t>
+      </w:r>
+    </w:p>
+    <w:p>
+      <w:pPr>
+        <w:pStyle w:val="ListParagraph"/>
+        <w:numPr>
+          <w:ilvl w:val="1"/>
+          <w:numId w:val="3"/>
+        </w:numPr>
+      </w:pPr>
+      <w:r>
+        <w:t>make it usable in combat</w:t>
+      </w:r>
+    </w:p>
+    <w:p>
+      <w:pPr>
+        <w:pStyle w:val="ListParagraph"/>
+        <w:numPr>
+          <w:ilvl w:val="0"/>
+          <w:numId w:val="3"/>
+        </w:numPr>
+      </w:pPr>
+      <w:r>
+        <w:t>questing system</w:t>
+      </w:r>
+    </w:p>
+    <w:p>
+      <w:pPr>
+        <w:pStyle w:val="ListParagraph"/>
+        <w:numPr>
+          <w:ilvl w:val="1"/>
+          <w:numId w:val="3"/>
+        </w:numPr>
+      </w:pPr>
+      <w:r>
+        <w:t>receptioner</w:t>
+      </w:r>
+    </w:p>
+    <w:p>
+      <w:pPr>
+        <w:pStyle w:val="ListParagraph"/>
+        <w:numPr>
+          <w:ilvl w:val="1"/>
+          <w:numId w:val="3"/>
+        </w:numPr>
+      </w:pPr>
+      <w:r>
+        <w:t>add a couple of D rank quests</w:t>
+      </w:r>
+    </w:p>
+    <w:p>
+      <w:pPr>
+        <w:pStyle w:val="ListParagraph"/>
+        <w:numPr>
+          <w:ilvl w:val="2"/>
+          <w:numId w:val="3"/>
+        </w:numPr>
+      </w:pPr>
+      <w:r>
+        <w:t>ex: hunt slimes, wolves, bandits, gather certain plants wich are quest items</w:t>
+      </w:r>
+    </w:p>
+    <w:p>
+      <w:pPr>
+        <w:pStyle w:val="ListParagraph"/>
+        <w:numPr>
+          <w:ilvl w:val="1"/>
+          <w:numId w:val="3"/>
+        </w:numPr>
+      </w:pPr>
+      <w:r>
+        <w:t>add gold system</w:t>
+      </w:r>
+    </w:p>
+    <w:p>
+      <w:pPr>
+        <w:pStyle w:val="ListParagraph"/>
+        <w:numPr>
+          <w:ilvl w:val="2"/>
+          <w:numId w:val="3"/>
+        </w:numPr>
+      </w:pPr>
+      <w:r>
+        <w:t>enemies also drop gold</w:t>
+      </w:r>
+    </w:p>
+    <w:p>
+      <w:pPr>
+        <w:pStyle w:val="ListParagraph"/>
+        <w:numPr>
+          <w:ilvl w:val="1"/>
+          <w:numId w:val="3"/>
+        </w:numPr>
+      </w:pPr>
+      <w:r>
+        <w:t>make it possible to complete quests</w:t>
+      </w:r>
+    </w:p>
+    <w:p>
+      <w:pPr>
+        <w:pStyle w:val="ListParagraph"/>
+        <w:numPr>
+          <w:ilvl w:val="2"/>
+          <w:numId w:val="3"/>
+        </w:numPr>
+      </w:pPr>
+      <w:r>
+        <w:t>they give gold</w:t>
+      </w:r>
+    </w:p>
+    <w:p>
+      <w:pPr>
+        <w:pStyle w:val="ListParagraph"/>
+        <w:numPr>
+          <w:ilvl w:val="1"/>
+          <w:numId w:val="3"/>
+        </w:numPr>
+      </w:pPr>
+      <w:r>
+        <w:t>make it possible to give up quests</w:t>
+      </w:r>
+    </w:p>
+    <w:p>
+      <w:pPr>
+        <w:pStyle w:val="ListParagraph"/>
+        <w:numPr>
+          <w:ilvl w:val="2"/>
+          <w:numId w:val="3"/>
+        </w:numPr>
+      </w:pPr>
+      <w:r>
+        <w:t>it costs a fee</w:t>
+      </w:r>
+    </w:p>
+    <w:p>
+      <w:pPr>
+        <w:pStyle w:val="ListParagraph"/>
+        <w:numPr>
+          <w:ilvl w:val="0"/>
+          <w:numId w:val="3"/>
+        </w:numPr>
+      </w:pPr>
+      <w:r>
+        <w:t>NPCs</w:t>
+      </w:r>
+    </w:p>
+    <w:p>
+      <w:pPr>
+        <w:pStyle w:val="ListParagraph"/>
+        <w:numPr>
+          <w:ilvl w:val="1"/>
+          <w:numId w:val="3"/>
+        </w:numPr>
+      </w:pPr>
+      <w:r>
+        <w:t>blacksmith</w:t>
+      </w:r>
+    </w:p>
+    <w:p>
+      <w:pPr>
+        <w:pStyle w:val="ListParagraph"/>
+        <w:numPr>
+          <w:ilvl w:val="2"/>
+          <w:numId w:val="3"/>
+        </w:numPr>
+      </w:pPr>
+      <w:r>
+        <w:t>buy items which are sorted on category and price</w:t>
+      </w:r>
+    </w:p>
+    <w:p>
+      <w:pPr>
+        <w:pStyle w:val="ListParagraph"/>
+        <w:numPr>
+          <w:ilvl w:val="1"/>
+          <w:numId w:val="3"/>
+        </w:numPr>
+      </w:pPr>
+      <w:r>
+        <w:t>mechant</w:t>
+      </w:r>
+    </w:p>
+    <w:p>
+      <w:pPr>
+        <w:pStyle w:val="ListParagraph"/>
+        <w:numPr>
+          <w:ilvl w:val="2"/>
+          <w:numId w:val="3"/>
+        </w:numPr>
+      </w:pPr>
+      <w:r>
+        <w:t>sell items, buy potions</w:t>
+      </w:r>
+    </w:p>
+    <w:p>
+      <w:pPr>
+        <w:pStyle w:val="ListParagraph"/>
+        <w:numPr>
+          <w:ilvl w:val="1"/>
+          <w:numId w:val="3"/>
+        </w:numPr>
+      </w:pPr>
+      <w:r>
+        <w:t>inn</w:t>
+      </w:r>
+    </w:p>
+    <w:p>
+      <w:pPr>
+        <w:pStyle w:val="ListParagraph"/>
+        <w:numPr>
+          <w:ilvl w:val="2"/>
+          <w:numId w:val="3"/>
+        </w:numPr>
+      </w:pPr>
+      <w:r>
+        <w:t>r</w:t>
       </w:r>
       <w:bookmarkStart w:id="0" w:name="_GoBack"/>
       <w:bookmarkEnd w:id="0"/>
-    </w:p>
-    <w:p>
-      <w:pPr>
-        <w:pStyle w:val="ListParagraph"/>
-        <w:numPr>
-          <w:ilvl w:val="0"/>
-          <w:numId w:val="3"/>
-        </w:numPr>
-      </w:pPr>
-      <w:r>
-        <w:t>skill system</w:t>
-      </w:r>
-    </w:p>
-    <w:p>
-      <w:pPr>
-        <w:pStyle w:val="ListParagraph"/>
-        <w:numPr>
-          <w:ilvl w:val="1"/>
-          <w:numId w:val="3"/>
-        </w:numPr>
-      </w:pPr>
-      <w:r>
-        <w:lastRenderedPageBreak/>
-        <w:t>add skills with attack multipliers</w:t>
-      </w:r>
-    </w:p>
-    <w:p>
-      <w:pPr>
-        <w:pStyle w:val="ListParagraph"/>
-        <w:numPr>
-          <w:ilvl w:val="1"/>
-          <w:numId w:val="3"/>
-        </w:numPr>
-      </w:pPr>
-      <w:r>
-        <w:t>add aoe skills</w:t>
-      </w:r>
-    </w:p>
-    <w:p>
-      <w:pPr>
-        <w:pStyle w:val="ListParagraph"/>
-        <w:numPr>
-          <w:ilvl w:val="1"/>
-          <w:numId w:val="3"/>
-        </w:numPr>
-      </w:pPr>
-      <w:r>
-        <w:t>make skills use</w:t>
-      </w:r>
-      <w:r>
-        <w:t xml:space="preserve"> mana</w:t>
-      </w:r>
-    </w:p>
-    <w:p>
-      <w:pPr>
-        <w:pStyle w:val="ListParagraph"/>
-        <w:numPr>
-          <w:ilvl w:val="1"/>
-          <w:numId w:val="3"/>
-        </w:numPr>
-      </w:pPr>
-      <w:r>
-        <w:t>make them level up with usage</w:t>
-      </w:r>
-    </w:p>
-    <w:p>
-      <w:pPr>
-        <w:pStyle w:val="ListParagraph"/>
-        <w:numPr>
-          <w:ilvl w:val="1"/>
-          <w:numId w:val="3"/>
-        </w:numPr>
-      </w:pPr>
-      <w:r>
-        <w:t>make it usable in combat</w:t>
-      </w:r>
-    </w:p>
-    <w:p>
-      <w:pPr>
-        <w:pStyle w:val="ListParagraph"/>
-        <w:numPr>
-          <w:ilvl w:val="0"/>
-          <w:numId w:val="3"/>
-        </w:numPr>
-      </w:pPr>
-      <w:r>
-        <w:t>enemies</w:t>
-      </w:r>
-    </w:p>
-    <w:p>
-      <w:pPr>
-        <w:pStyle w:val="ListParagraph"/>
-        <w:numPr>
-          <w:ilvl w:val="1"/>
-          <w:numId w:val="3"/>
-        </w:numPr>
-      </w:pPr>
-      <w:r>
-        <w:t>add more/all enemies</w:t>
-      </w:r>
-    </w:p>
-    <w:p>
-      <w:pPr>
-        <w:pStyle w:val="ListParagraph"/>
-        <w:numPr>
-          <w:ilvl w:val="0"/>
-          <w:numId w:val="3"/>
-        </w:numPr>
-      </w:pPr>
-      <w:r>
-        <w:t>questing system</w:t>
-      </w:r>
-    </w:p>
-    <w:p>
-      <w:pPr>
-        <w:pStyle w:val="ListParagraph"/>
-        <w:numPr>
-          <w:ilvl w:val="1"/>
-          <w:numId w:val="3"/>
-        </w:numPr>
-      </w:pPr>
-      <w:r>
-        <w:t>receptioner</w:t>
-      </w:r>
-    </w:p>
-    <w:p>
-      <w:pPr>
-        <w:pStyle w:val="ListParagraph"/>
-        <w:numPr>
-          <w:ilvl w:val="1"/>
-          <w:numId w:val="3"/>
-        </w:numPr>
-      </w:pPr>
-      <w:r>
-        <w:t>add a couple of D rank quests</w:t>
-      </w:r>
-    </w:p>
-    <w:p>
-      <w:pPr>
-        <w:pStyle w:val="ListParagraph"/>
-        <w:numPr>
-          <w:ilvl w:val="2"/>
-          <w:numId w:val="3"/>
-        </w:numPr>
-      </w:pPr>
-      <w:r>
-        <w:t>ex: hunt slimes, wolves, bandits, gather certain plants wich are quest items</w:t>
-      </w:r>
-    </w:p>
-    <w:p>
-      <w:pPr>
-        <w:pStyle w:val="ListParagraph"/>
-        <w:numPr>
-          <w:ilvl w:val="1"/>
-          <w:numId w:val="3"/>
-        </w:numPr>
-      </w:pPr>
-      <w:r>
-        <w:t>add gold system</w:t>
-      </w:r>
-    </w:p>
-    <w:p>
-      <w:pPr>
-        <w:pStyle w:val="ListParagraph"/>
-        <w:numPr>
-          <w:ilvl w:val="2"/>
-          <w:numId w:val="3"/>
-        </w:numPr>
-      </w:pPr>
-      <w:r>
-        <w:t>enemies also drop gold</w:t>
-      </w:r>
-    </w:p>
-    <w:p>
-      <w:pPr>
-        <w:pStyle w:val="ListParagraph"/>
-        <w:numPr>
-          <w:ilvl w:val="1"/>
-          <w:numId w:val="3"/>
-        </w:numPr>
-      </w:pPr>
-      <w:r>
-        <w:t>make it possible to complete quests</w:t>
-      </w:r>
-    </w:p>
-    <w:p>
-      <w:pPr>
-        <w:pStyle w:val="ListParagraph"/>
-        <w:numPr>
-          <w:ilvl w:val="2"/>
-          <w:numId w:val="3"/>
-        </w:numPr>
-      </w:pPr>
-      <w:r>
-        <w:t>they give gold</w:t>
-      </w:r>
-    </w:p>
-    <w:p>
-      <w:pPr>
-        <w:pStyle w:val="ListParagraph"/>
-        <w:numPr>
-          <w:ilvl w:val="1"/>
-          <w:numId w:val="3"/>
-        </w:numPr>
-      </w:pPr>
-      <w:r>
-        <w:t>make it possible to give up quests</w:t>
-      </w:r>
-    </w:p>
-    <w:p>
-      <w:pPr>
-        <w:pStyle w:val="ListParagraph"/>
-        <w:numPr>
-          <w:ilvl w:val="2"/>
-          <w:numId w:val="3"/>
-        </w:numPr>
-      </w:pPr>
-      <w:r>
-        <w:t>it costs a fee</w:t>
-      </w:r>
-    </w:p>
-    <w:p>
-      <w:pPr>
-        <w:pStyle w:val="ListParagraph"/>
-        <w:numPr>
-          <w:ilvl w:val="0"/>
-          <w:numId w:val="3"/>
-        </w:numPr>
-      </w:pPr>
-      <w:r>
-        <w:t>NPCs</w:t>
-      </w:r>
-    </w:p>
-    <w:p>
-      <w:pPr>
-        <w:pStyle w:val="ListParagraph"/>
-        <w:numPr>
-          <w:ilvl w:val="1"/>
-          <w:numId w:val="3"/>
-        </w:numPr>
-      </w:pPr>
-      <w:r>
-        <w:t>blacksmith</w:t>
-      </w:r>
-    </w:p>
-    <w:p>
-      <w:pPr>
-        <w:pStyle w:val="ListParagraph"/>
-        <w:numPr>
-          <w:ilvl w:val="2"/>
-          <w:numId w:val="3"/>
-        </w:numPr>
-      </w:pPr>
-      <w:r>
-        <w:t>buy items which are sorted on category and price</w:t>
-      </w:r>
-    </w:p>
-    <w:p>
-      <w:pPr>
-        <w:pStyle w:val="ListParagraph"/>
-        <w:numPr>
-          <w:ilvl w:val="1"/>
-          <w:numId w:val="3"/>
-        </w:numPr>
-      </w:pPr>
-      <w:r>
-        <w:t>mechant</w:t>
-      </w:r>
-    </w:p>
-    <w:p>
-      <w:pPr>
-        <w:pStyle w:val="ListParagraph"/>
-        <w:numPr>
-          <w:ilvl w:val="1"/>
-          <w:numId w:val="3"/>
-        </w:numPr>
-      </w:pPr>
-      <w:r>
-        <w:t>inn</w:t>
-      </w:r>
-    </w:p>
-    <w:p>
-      <w:pPr>
-        <w:pStyle w:val="ListParagraph"/>
-        <w:numPr>
-          <w:ilvl w:val="2"/>
-          <w:numId w:val="3"/>
-        </w:numPr>
-      </w:pPr>
-      <w:r>
-        <w:t>recover hp + mp</w:t>
+      <w:r>
+        <w:t>ecover hp + mp</w:t>
       </w:r>
     </w:p>
     <w:p>
@@ -1633,6 +1684,7 @@
         </w:numPr>
       </w:pPr>
       <w:r>
+        <w:lastRenderedPageBreak/>
         <w:t>design all characters &amp;&amp; make all characters 3d</w:t>
       </w:r>
     </w:p>
@@ -1705,7 +1757,6 @@
         <w:rPr>
           <w:color w:val="0070C0"/>
         </w:rPr>
-        <w:lastRenderedPageBreak/>
         <w:t>2 variations</w:t>
       </w:r>
     </w:p>
@@ -2217,6 +2268,7 @@
         <w:pStyle w:val="Heading1"/>
       </w:pPr>
       <w:r>
+        <w:lastRenderedPageBreak/>
         <w:t>Characters</w:t>
       </w:r>
     </w:p>
@@ -2292,7 +2344,6 @@
         </w:numPr>
       </w:pPr>
       <w:r>
-        <w:lastRenderedPageBreak/>
         <w:t>Elf – bow woma</w:t>
       </w:r>
       <w:r>
@@ -2686,6 +2737,7 @@
         <w:ind w:firstLine="720"/>
       </w:pPr>
       <w:r>
+        <w:lastRenderedPageBreak/>
         <w:t>Before the game begins there will be a scene that shows a bit of history.</w:t>
       </w:r>
       <w:r>
@@ -2697,7 +2749,6 @@
         <w:ind w:firstLine="720"/>
       </w:pPr>
       <w:r>
-        <w:lastRenderedPageBreak/>
         <w:t xml:space="preserve">It begins with the daily life of the warrior. He leaves home, speaking a short monologue, afterwards he is interrupted by the elf. They hold a short conversation and </w:t>
       </w:r>
       <w:r>
@@ -2888,6 +2939,7 @@
         </w:numPr>
       </w:pPr>
       <w:r>
+        <w:lastRenderedPageBreak/>
         <w:t>pick a target</w:t>
       </w:r>
     </w:p>
@@ -2936,7 +2988,6 @@
         </w:numPr>
       </w:pPr>
       <w:r>
-        <w:lastRenderedPageBreak/>
         <w:t>a menu opens up and you select what to use, afterwards who to use it on</w:t>
       </w:r>
     </w:p>
@@ -3332,6 +3383,7 @@
         <w:pStyle w:val="Heading1"/>
       </w:pPr>
       <w:r>
+        <w:lastRenderedPageBreak/>
         <w:t>Art style</w:t>
       </w:r>
     </w:p>
@@ -3347,7 +3399,6 @@
     </w:p>
     <w:p>
       <w:r>
-        <w:lastRenderedPageBreak/>
         <w:t>Arachne is sexy but not to much cause it is a game for all ages</w:t>
       </w:r>
     </w:p>
@@ -5014,7 +5065,7 @@
 </file>
 
 <file path=customXml/itemProps1.xml><?xml version="1.0" encoding="utf-8"?>
-<ds:datastoreItem xmlns:ds="http://schemas.openxmlformats.org/officeDocument/2006/customXml" ds:itemID="{CA234B53-D20A-4010-AC8B-9B784AE2DCD2}">
+<ds:datastoreItem xmlns:ds="http://schemas.openxmlformats.org/officeDocument/2006/customXml" ds:itemID="{8C2B53A5-D3DF-462F-8C59-FF85BE89CF2A}">
   <ds:schemaRefs>
     <ds:schemaRef ds:uri="http://schemas.openxmlformats.org/officeDocument/2006/bibliography"/>
   </ds:schemaRefs>

</xml_diff>